<commit_message>
Bibliografia em progresso / Organização do UML
</commit_message>
<xml_diff>
--- a/Projeto Global Solution.docx
+++ b/Projeto Global Solution.docx
@@ -2595,8 +2595,487 @@
         <w:t>DIAGRAMA DE CLASSES</w:t>
       </w:r>
     </w:p>
+    <w:p>
+      <w:pPr>
+        <w:spacing w:line="360" w:lineRule="auto"/>
+        <w:jc w:val="center"/>
+        <w:rPr>
+          <w:rFonts w:ascii="Arial" w:hAnsi="Arial" w:cs="Arial"/>
+          <w:b/>
+          <w:bCs/>
+          <w:sz w:val="24"/>
+          <w:szCs w:val="24"/>
+        </w:rPr>
+      </w:pPr>
+    </w:p>
+    <w:p>
+      <w:pPr>
+        <w:spacing w:line="360" w:lineRule="auto"/>
+        <w:jc w:val="center"/>
+        <w:rPr>
+          <w:rFonts w:ascii="Arial" w:hAnsi="Arial" w:cs="Arial"/>
+          <w:b/>
+          <w:bCs/>
+          <w:sz w:val="24"/>
+          <w:szCs w:val="24"/>
+        </w:rPr>
+      </w:pPr>
+    </w:p>
+    <w:p>
+      <w:pPr>
+        <w:spacing w:line="360" w:lineRule="auto"/>
+        <w:jc w:val="center"/>
+        <w:rPr>
+          <w:rFonts w:ascii="Arial" w:hAnsi="Arial" w:cs="Arial"/>
+          <w:b/>
+          <w:bCs/>
+          <w:sz w:val="24"/>
+          <w:szCs w:val="24"/>
+        </w:rPr>
+      </w:pPr>
+    </w:p>
+    <w:p>
+      <w:pPr>
+        <w:spacing w:line="360" w:lineRule="auto"/>
+        <w:jc w:val="center"/>
+        <w:rPr>
+          <w:rFonts w:ascii="Arial" w:hAnsi="Arial" w:cs="Arial"/>
+          <w:b/>
+          <w:bCs/>
+          <w:sz w:val="24"/>
+          <w:szCs w:val="24"/>
+        </w:rPr>
+      </w:pPr>
+    </w:p>
+    <w:p>
+      <w:pPr>
+        <w:spacing w:line="360" w:lineRule="auto"/>
+        <w:jc w:val="center"/>
+        <w:rPr>
+          <w:rFonts w:ascii="Arial" w:hAnsi="Arial" w:cs="Arial"/>
+          <w:b/>
+          <w:bCs/>
+          <w:sz w:val="24"/>
+          <w:szCs w:val="24"/>
+        </w:rPr>
+      </w:pPr>
+    </w:p>
+    <w:p>
+      <w:pPr>
+        <w:spacing w:line="360" w:lineRule="auto"/>
+        <w:jc w:val="center"/>
+        <w:rPr>
+          <w:rFonts w:ascii="Arial" w:hAnsi="Arial" w:cs="Arial"/>
+          <w:b/>
+          <w:bCs/>
+          <w:sz w:val="24"/>
+          <w:szCs w:val="24"/>
+        </w:rPr>
+      </w:pPr>
+    </w:p>
+    <w:p>
+      <w:pPr>
+        <w:spacing w:line="360" w:lineRule="auto"/>
+        <w:jc w:val="center"/>
+        <w:rPr>
+          <w:rFonts w:ascii="Arial" w:hAnsi="Arial" w:cs="Arial"/>
+          <w:b/>
+          <w:bCs/>
+          <w:sz w:val="24"/>
+          <w:szCs w:val="24"/>
+        </w:rPr>
+      </w:pPr>
+    </w:p>
+    <w:p>
+      <w:pPr>
+        <w:spacing w:line="360" w:lineRule="auto"/>
+        <w:jc w:val="center"/>
+        <w:rPr>
+          <w:rFonts w:ascii="Arial" w:hAnsi="Arial" w:cs="Arial"/>
+          <w:b/>
+          <w:bCs/>
+          <w:sz w:val="24"/>
+          <w:szCs w:val="24"/>
+        </w:rPr>
+      </w:pPr>
+    </w:p>
+    <w:p>
+      <w:pPr>
+        <w:spacing w:line="360" w:lineRule="auto"/>
+        <w:jc w:val="center"/>
+        <w:rPr>
+          <w:rFonts w:ascii="Arial" w:hAnsi="Arial" w:cs="Arial"/>
+          <w:b/>
+          <w:bCs/>
+          <w:sz w:val="24"/>
+          <w:szCs w:val="24"/>
+        </w:rPr>
+      </w:pPr>
+    </w:p>
+    <w:p>
+      <w:pPr>
+        <w:spacing w:line="360" w:lineRule="auto"/>
+        <w:jc w:val="center"/>
+        <w:rPr>
+          <w:rFonts w:ascii="Arial" w:hAnsi="Arial" w:cs="Arial"/>
+          <w:b/>
+          <w:bCs/>
+          <w:sz w:val="24"/>
+          <w:szCs w:val="24"/>
+        </w:rPr>
+      </w:pPr>
+    </w:p>
+    <w:p>
+      <w:pPr>
+        <w:spacing w:line="360" w:lineRule="auto"/>
+        <w:jc w:val="center"/>
+        <w:rPr>
+          <w:rFonts w:ascii="Arial" w:hAnsi="Arial" w:cs="Arial"/>
+          <w:b/>
+          <w:bCs/>
+          <w:sz w:val="24"/>
+          <w:szCs w:val="24"/>
+        </w:rPr>
+      </w:pPr>
+    </w:p>
+    <w:p>
+      <w:pPr>
+        <w:spacing w:line="360" w:lineRule="auto"/>
+        <w:jc w:val="center"/>
+        <w:rPr>
+          <w:rFonts w:ascii="Arial" w:hAnsi="Arial" w:cs="Arial"/>
+          <w:b/>
+          <w:bCs/>
+          <w:sz w:val="24"/>
+          <w:szCs w:val="24"/>
+        </w:rPr>
+      </w:pPr>
+    </w:p>
+    <w:p>
+      <w:pPr>
+        <w:spacing w:line="360" w:lineRule="auto"/>
+        <w:jc w:val="center"/>
+        <w:rPr>
+          <w:rFonts w:ascii="Arial" w:hAnsi="Arial" w:cs="Arial"/>
+          <w:b/>
+          <w:bCs/>
+          <w:sz w:val="24"/>
+          <w:szCs w:val="24"/>
+        </w:rPr>
+      </w:pPr>
+    </w:p>
+    <w:p>
+      <w:pPr>
+        <w:spacing w:line="360" w:lineRule="auto"/>
+        <w:jc w:val="center"/>
+        <w:rPr>
+          <w:rFonts w:ascii="Arial" w:hAnsi="Arial" w:cs="Arial"/>
+          <w:b/>
+          <w:bCs/>
+          <w:sz w:val="24"/>
+          <w:szCs w:val="24"/>
+        </w:rPr>
+      </w:pPr>
+    </w:p>
+    <w:p>
+      <w:pPr>
+        <w:spacing w:line="360" w:lineRule="auto"/>
+        <w:jc w:val="center"/>
+        <w:rPr>
+          <w:rFonts w:ascii="Arial" w:hAnsi="Arial" w:cs="Arial"/>
+          <w:b/>
+          <w:bCs/>
+          <w:sz w:val="24"/>
+          <w:szCs w:val="24"/>
+        </w:rPr>
+      </w:pPr>
+    </w:p>
+    <w:p>
+      <w:pPr>
+        <w:spacing w:line="360" w:lineRule="auto"/>
+        <w:jc w:val="center"/>
+        <w:rPr>
+          <w:rFonts w:ascii="Arial" w:hAnsi="Arial" w:cs="Arial"/>
+          <w:b/>
+          <w:bCs/>
+          <w:sz w:val="24"/>
+          <w:szCs w:val="24"/>
+        </w:rPr>
+      </w:pPr>
+    </w:p>
+    <w:p>
+      <w:pPr>
+        <w:spacing w:line="360" w:lineRule="auto"/>
+        <w:jc w:val="center"/>
+        <w:rPr>
+          <w:rFonts w:ascii="Arial" w:hAnsi="Arial" w:cs="Arial"/>
+          <w:b/>
+          <w:bCs/>
+          <w:sz w:val="24"/>
+          <w:szCs w:val="24"/>
+        </w:rPr>
+      </w:pPr>
+    </w:p>
+    <w:p>
+      <w:pPr>
+        <w:spacing w:line="360" w:lineRule="auto"/>
+        <w:jc w:val="center"/>
+        <w:rPr>
+          <w:rFonts w:ascii="Arial" w:hAnsi="Arial" w:cs="Arial"/>
+          <w:b/>
+          <w:bCs/>
+          <w:sz w:val="24"/>
+          <w:szCs w:val="24"/>
+        </w:rPr>
+      </w:pPr>
+    </w:p>
+    <w:p>
+      <w:pPr>
+        <w:spacing w:line="360" w:lineRule="auto"/>
+        <w:jc w:val="center"/>
+        <w:rPr>
+          <w:rFonts w:ascii="Arial" w:hAnsi="Arial" w:cs="Arial"/>
+          <w:b/>
+          <w:bCs/>
+          <w:sz w:val="24"/>
+          <w:szCs w:val="24"/>
+        </w:rPr>
+      </w:pPr>
+    </w:p>
+    <w:p>
+      <w:pPr>
+        <w:spacing w:line="360" w:lineRule="auto"/>
+        <w:jc w:val="center"/>
+        <w:rPr>
+          <w:rFonts w:ascii="Arial" w:hAnsi="Arial" w:cs="Arial"/>
+          <w:b/>
+          <w:bCs/>
+          <w:sz w:val="24"/>
+          <w:szCs w:val="24"/>
+        </w:rPr>
+      </w:pPr>
+    </w:p>
+    <w:p>
+      <w:pPr>
+        <w:spacing w:line="360" w:lineRule="auto"/>
+        <w:jc w:val="center"/>
+        <w:rPr>
+          <w:rFonts w:ascii="Arial" w:hAnsi="Arial" w:cs="Arial"/>
+          <w:b/>
+          <w:bCs/>
+          <w:sz w:val="24"/>
+          <w:szCs w:val="24"/>
+        </w:rPr>
+      </w:pPr>
+    </w:p>
+    <w:p>
+      <w:pPr>
+        <w:spacing w:line="360" w:lineRule="auto"/>
+        <w:jc w:val="center"/>
+        <w:rPr>
+          <w:rFonts w:ascii="Arial" w:hAnsi="Arial" w:cs="Arial"/>
+          <w:b/>
+          <w:bCs/>
+          <w:sz w:val="24"/>
+          <w:szCs w:val="24"/>
+        </w:rPr>
+      </w:pPr>
+    </w:p>
+    <w:p>
+      <w:pPr>
+        <w:spacing w:line="360" w:lineRule="auto"/>
+        <w:jc w:val="center"/>
+        <w:rPr>
+          <w:rFonts w:ascii="Arial" w:hAnsi="Arial" w:cs="Arial"/>
+          <w:b/>
+          <w:bCs/>
+          <w:sz w:val="24"/>
+          <w:szCs w:val="24"/>
+        </w:rPr>
+      </w:pPr>
+    </w:p>
+    <w:p>
+      <w:pPr>
+        <w:spacing w:line="360" w:lineRule="auto"/>
+        <w:jc w:val="center"/>
+        <w:rPr>
+          <w:rFonts w:ascii="Arial" w:hAnsi="Arial" w:cs="Arial"/>
+          <w:b/>
+          <w:bCs/>
+          <w:sz w:val="24"/>
+          <w:szCs w:val="24"/>
+        </w:rPr>
+      </w:pPr>
+      <w:r>
+        <w:rPr>
+          <w:rFonts w:ascii="Arial" w:hAnsi="Arial" w:cs="Arial"/>
+          <w:b/>
+          <w:bCs/>
+          <w:sz w:val="24"/>
+          <w:szCs w:val="24"/>
+        </w:rPr>
+        <w:lastRenderedPageBreak/>
+        <w:t>BIBLIOGRAFIA</w:t>
+      </w:r>
+    </w:p>
+    <w:p>
+      <w:pPr>
+        <w:spacing w:line="360" w:lineRule="auto"/>
+        <w:jc w:val="center"/>
+        <w:rPr>
+          <w:rFonts w:ascii="Arial" w:hAnsi="Arial" w:cs="Arial"/>
+          <w:b/>
+          <w:bCs/>
+          <w:sz w:val="24"/>
+          <w:szCs w:val="24"/>
+        </w:rPr>
+      </w:pPr>
+    </w:p>
+    <w:p>
+      <w:pPr>
+        <w:spacing w:line="360" w:lineRule="auto"/>
+        <w:jc w:val="center"/>
+        <w:rPr>
+          <w:rFonts w:ascii="Arial" w:hAnsi="Arial" w:cs="Arial"/>
+          <w:b/>
+          <w:bCs/>
+          <w:sz w:val="24"/>
+          <w:szCs w:val="24"/>
+        </w:rPr>
+      </w:pPr>
+    </w:p>
+    <w:p>
+      <w:pPr>
+        <w:spacing w:line="360" w:lineRule="auto"/>
+        <w:jc w:val="both"/>
+        <w:rPr>
+          <w:rFonts w:ascii="Arial" w:hAnsi="Arial" w:cs="Arial"/>
+          <w:b/>
+          <w:bCs/>
+          <w:sz w:val="24"/>
+          <w:szCs w:val="24"/>
+        </w:rPr>
+      </w:pPr>
+      <w:r>
+        <w:rPr>
+          <w:rFonts w:ascii="Arial" w:hAnsi="Arial" w:cs="Arial"/>
+          <w:b/>
+          <w:bCs/>
+          <w:sz w:val="24"/>
+          <w:szCs w:val="24"/>
+        </w:rPr>
+        <w:t>Para a organização do documento:</w:t>
+      </w:r>
+    </w:p>
+    <w:p>
+      <w:pPr>
+        <w:pStyle w:val="PargrafodaLista"/>
+        <w:numPr>
+          <w:ilvl w:val="0"/>
+          <w:numId w:val="5"/>
+        </w:numPr>
+        <w:spacing w:line="360" w:lineRule="auto"/>
+        <w:jc w:val="both"/>
+        <w:rPr>
+          <w:rFonts w:ascii="Arial" w:hAnsi="Arial" w:cs="Arial"/>
+          <w:b/>
+          <w:bCs/>
+          <w:sz w:val="24"/>
+          <w:szCs w:val="24"/>
+        </w:rPr>
+      </w:pPr>
+      <w:hyperlink r:id="rId9" w:history="1">
+        <w:r>
+          <w:rPr>
+            <w:rStyle w:val="Hyperlink"/>
+            <w:rFonts w:ascii="Arial" w:hAnsi="Arial" w:cs="Arial"/>
+            <w:b/>
+            <w:bCs/>
+            <w:sz w:val="24"/>
+            <w:szCs w:val="24"/>
+          </w:rPr>
+          <w:t>https://www.todamateria.com.br/capa-abnt/</w:t>
+        </w:r>
+      </w:hyperlink>
+    </w:p>
+    <w:p>
+      <w:pPr>
+        <w:pStyle w:val="PargrafodaLista"/>
+        <w:numPr>
+          <w:ilvl w:val="0"/>
+          <w:numId w:val="5"/>
+        </w:numPr>
+        <w:spacing w:line="360" w:lineRule="auto"/>
+        <w:jc w:val="both"/>
+        <w:rPr>
+          <w:rFonts w:ascii="Arial" w:hAnsi="Arial" w:cs="Arial"/>
+          <w:b/>
+          <w:bCs/>
+          <w:sz w:val="24"/>
+          <w:szCs w:val="24"/>
+        </w:rPr>
+      </w:pPr>
+      <w:hyperlink r:id="rId10" w:history="1">
+        <w:r>
+          <w:rPr>
+            <w:rStyle w:val="Hyperlink"/>
+            <w:rFonts w:ascii="Arial" w:hAnsi="Arial" w:cs="Arial"/>
+            <w:b/>
+            <w:bCs/>
+            <w:sz w:val="24"/>
+            <w:szCs w:val="24"/>
+          </w:rPr>
+          <w:t>https://www.todamateria.com.br/folha-rosto-abnt/</w:t>
+        </w:r>
+      </w:hyperlink>
+    </w:p>
+    <w:p>
+      <w:pPr>
+        <w:pStyle w:val="PargrafodaLista"/>
+        <w:numPr>
+          <w:ilvl w:val="0"/>
+          <w:numId w:val="5"/>
+        </w:numPr>
+        <w:spacing w:line="360" w:lineRule="auto"/>
+        <w:jc w:val="both"/>
+        <w:rPr>
+          <w:rFonts w:ascii="Arial" w:hAnsi="Arial" w:cs="Arial"/>
+          <w:b/>
+          <w:bCs/>
+          <w:sz w:val="24"/>
+          <w:szCs w:val="24"/>
+        </w:rPr>
+      </w:pPr>
+      <w:hyperlink r:id="rId11" w:history="1">
+        <w:r>
+          <w:rPr>
+            <w:rStyle w:val="Hyperlink"/>
+            <w:rFonts w:ascii="Arial" w:hAnsi="Arial" w:cs="Arial"/>
+            <w:b/>
+            <w:bCs/>
+            <w:sz w:val="24"/>
+            <w:szCs w:val="24"/>
+          </w:rPr>
+          <w:t>https://www.todamateria.com.br/sumario-abnt/</w:t>
+        </w:r>
+      </w:hyperlink>
+    </w:p>
+    <w:p>
+      <w:pPr>
+        <w:pStyle w:val="PargrafodaLista"/>
+        <w:spacing w:line="360" w:lineRule="auto"/>
+        <w:jc w:val="both"/>
+        <w:rPr>
+          <w:rFonts w:ascii="Arial" w:hAnsi="Arial" w:cs="Arial"/>
+          <w:b/>
+          <w:bCs/>
+          <w:sz w:val="24"/>
+          <w:szCs w:val="24"/>
+        </w:rPr>
+      </w:pPr>
+    </w:p>
     <w:sectPr>
-      <w:footerReference w:type="default" r:id="rId9"/>
+      <w:footerReference w:type="default" r:id="rId12"/>
       <w:pgSz w:w="11906" w:h="16838"/>
       <w:pgMar w:top="1701" w:right="1134" w:bottom="1134" w:left="1701" w:header="709" w:footer="709" w:gutter="0"/>
       <w:pgNumType w:start="0"/>
@@ -3115,6 +3594,119 @@
       </w:pPr>
     </w:lvl>
   </w:abstractNum>
+  <w:abstractNum w:abstractNumId="4" w15:restartNumberingAfterBreak="0">
+    <w:nsid w:val="70EE2575"/>
+    <w:multiLevelType w:val="hybridMultilevel"/>
+    <w:tmpl w:val="54D4B00C"/>
+    <w:lvl w:ilvl="0" w:tplc="04160001">
+      <w:start w:val="1"/>
+      <w:numFmt w:val="bullet"/>
+      <w:lvlText w:val=""/>
+      <w:lvlJc w:val="left"/>
+      <w:pPr>
+        <w:ind w:left="720" w:hanging="360"/>
+      </w:pPr>
+      <w:rPr>
+        <w:rFonts w:ascii="Symbol" w:hAnsi="Symbol" w:hint="default"/>
+      </w:rPr>
+    </w:lvl>
+    <w:lvl w:ilvl="1" w:tplc="04160003" w:tentative="1">
+      <w:start w:val="1"/>
+      <w:numFmt w:val="bullet"/>
+      <w:lvlText w:val="o"/>
+      <w:lvlJc w:val="left"/>
+      <w:pPr>
+        <w:ind w:left="1440" w:hanging="360"/>
+      </w:pPr>
+      <w:rPr>
+        <w:rFonts w:ascii="Courier New" w:hAnsi="Courier New" w:cs="Courier New" w:hint="default"/>
+      </w:rPr>
+    </w:lvl>
+    <w:lvl w:ilvl="2" w:tplc="04160005" w:tentative="1">
+      <w:start w:val="1"/>
+      <w:numFmt w:val="bullet"/>
+      <w:lvlText w:val=""/>
+      <w:lvlJc w:val="left"/>
+      <w:pPr>
+        <w:ind w:left="2160" w:hanging="360"/>
+      </w:pPr>
+      <w:rPr>
+        <w:rFonts w:ascii="Wingdings" w:hAnsi="Wingdings" w:hint="default"/>
+      </w:rPr>
+    </w:lvl>
+    <w:lvl w:ilvl="3" w:tplc="04160001" w:tentative="1">
+      <w:start w:val="1"/>
+      <w:numFmt w:val="bullet"/>
+      <w:lvlText w:val=""/>
+      <w:lvlJc w:val="left"/>
+      <w:pPr>
+        <w:ind w:left="2880" w:hanging="360"/>
+      </w:pPr>
+      <w:rPr>
+        <w:rFonts w:ascii="Symbol" w:hAnsi="Symbol" w:hint="default"/>
+      </w:rPr>
+    </w:lvl>
+    <w:lvl w:ilvl="4" w:tplc="04160003" w:tentative="1">
+      <w:start w:val="1"/>
+      <w:numFmt w:val="bullet"/>
+      <w:lvlText w:val="o"/>
+      <w:lvlJc w:val="left"/>
+      <w:pPr>
+        <w:ind w:left="3600" w:hanging="360"/>
+      </w:pPr>
+      <w:rPr>
+        <w:rFonts w:ascii="Courier New" w:hAnsi="Courier New" w:cs="Courier New" w:hint="default"/>
+      </w:rPr>
+    </w:lvl>
+    <w:lvl w:ilvl="5" w:tplc="04160005" w:tentative="1">
+      <w:start w:val="1"/>
+      <w:numFmt w:val="bullet"/>
+      <w:lvlText w:val=""/>
+      <w:lvlJc w:val="left"/>
+      <w:pPr>
+        <w:ind w:left="4320" w:hanging="360"/>
+      </w:pPr>
+      <w:rPr>
+        <w:rFonts w:ascii="Wingdings" w:hAnsi="Wingdings" w:hint="default"/>
+      </w:rPr>
+    </w:lvl>
+    <w:lvl w:ilvl="6" w:tplc="04160001" w:tentative="1">
+      <w:start w:val="1"/>
+      <w:numFmt w:val="bullet"/>
+      <w:lvlText w:val=""/>
+      <w:lvlJc w:val="left"/>
+      <w:pPr>
+        <w:ind w:left="5040" w:hanging="360"/>
+      </w:pPr>
+      <w:rPr>
+        <w:rFonts w:ascii="Symbol" w:hAnsi="Symbol" w:hint="default"/>
+      </w:rPr>
+    </w:lvl>
+    <w:lvl w:ilvl="7" w:tplc="04160003" w:tentative="1">
+      <w:start w:val="1"/>
+      <w:numFmt w:val="bullet"/>
+      <w:lvlText w:val="o"/>
+      <w:lvlJc w:val="left"/>
+      <w:pPr>
+        <w:ind w:left="5760" w:hanging="360"/>
+      </w:pPr>
+      <w:rPr>
+        <w:rFonts w:ascii="Courier New" w:hAnsi="Courier New" w:cs="Courier New" w:hint="default"/>
+      </w:rPr>
+    </w:lvl>
+    <w:lvl w:ilvl="8" w:tplc="04160005" w:tentative="1">
+      <w:start w:val="1"/>
+      <w:numFmt w:val="bullet"/>
+      <w:lvlText w:val=""/>
+      <w:lvlJc w:val="left"/>
+      <w:pPr>
+        <w:ind w:left="6480" w:hanging="360"/>
+      </w:pPr>
+      <w:rPr>
+        <w:rFonts w:ascii="Wingdings" w:hAnsi="Wingdings" w:hint="default"/>
+      </w:rPr>
+    </w:lvl>
+  </w:abstractNum>
   <w:num w:numId="1" w16cid:durableId="1725788083">
     <w:abstractNumId w:val="1"/>
   </w:num>
@@ -3126,6 +3718,9 @@
   </w:num>
   <w:num w:numId="4" w16cid:durableId="1835995999">
     <w:abstractNumId w:val="3"/>
+  </w:num>
+  <w:num w:numId="5" w16cid:durableId="1745759167">
+    <w:abstractNumId w:val="4"/>
   </w:num>
 </w:numbering>
 </file>
@@ -3642,6 +4237,29 @@
     <w:uiPriority w:val="99"/>
     <w:rsid w:val="00787A00"/>
   </w:style>
+  <w:style w:type="character" w:styleId="Hyperlink">
+    <w:name w:val="Hyperlink"/>
+    <w:basedOn w:val="Fontepargpadro"/>
+    <w:uiPriority w:val="99"/>
+    <w:unhideWhenUsed/>
+    <w:rsid w:val="00575AB5"/>
+    <w:rPr>
+      <w:color w:val="0563C1" w:themeColor="hyperlink"/>
+      <w:u w:val="single"/>
+    </w:rPr>
+  </w:style>
+  <w:style w:type="character" w:styleId="MenoPendente">
+    <w:name w:val="Unresolved Mention"/>
+    <w:basedOn w:val="Fontepargpadro"/>
+    <w:uiPriority w:val="99"/>
+    <w:semiHidden/>
+    <w:unhideWhenUsed/>
+    <w:rsid w:val="00575AB5"/>
+    <w:rPr>
+      <w:color w:val="605E5C"/>
+      <w:shd w:val="clear" w:color="auto" w:fill="E1DFDD"/>
+    </w:rPr>
+  </w:style>
 </w:styles>
 </file>
 

</xml_diff>

<commit_message>
Código Implementado, Falta testar
</commit_message>
<xml_diff>
--- a/Projeto Global Solution.docx
+++ b/Projeto Global Solution.docx
@@ -195,7 +195,17 @@
           <w:sz w:val="24"/>
           <w:szCs w:val="24"/>
         </w:rPr>
-        <w:t>PROJETO (inserir nome)</w:t>
+        <w:t xml:space="preserve">PROJETO </w:t>
+      </w:r>
+      <w:r>
+        <w:rPr>
+          <w:rFonts w:ascii="Arial" w:hAnsi="Arial" w:cs="Arial"/>
+          <w:b/>
+          <w:bCs/>
+          <w:sz w:val="24"/>
+          <w:szCs w:val="24"/>
+        </w:rPr>
+        <w:t>SEDENTECH</w:t>
       </w:r>
     </w:p>
     <w:p>
@@ -465,6 +475,22 @@
         </w:p>
         <w:p>
           <w:pPr>
+            <w:pStyle w:val="SemEspaamento"/>
+            <w:spacing w:before="1540" w:after="240"/>
+            <w:jc w:val="center"/>
+            <w:rPr>
+              <w:rFonts w:ascii="Arial" w:eastAsiaTheme="minorHAnsi" w:hAnsi="Arial" w:cs="Arial"/>
+              <w:color w:val="000000" w:themeColor="text1"/>
+              <w:kern w:val="2"/>
+              <w:sz w:val="24"/>
+              <w:szCs w:val="24"/>
+              <w:lang w:eastAsia="en-US"/>
+              <w14:ligatures w14:val="standardContextual"/>
+            </w:rPr>
+          </w:pPr>
+        </w:p>
+        <w:p>
+          <w:pPr>
             <w:jc w:val="center"/>
             <w:rPr>
               <w:rFonts w:ascii="Arial" w:hAnsi="Arial" w:cs="Arial"/>
@@ -482,7 +508,7 @@
               <w:sz w:val="24"/>
               <w:szCs w:val="24"/>
             </w:rPr>
-            <w:t>Projeto (</w:t>
+            <w:t xml:space="preserve">Projeto </w:t>
           </w:r>
           <w:r>
             <w:rPr>
@@ -492,47 +518,7 @@
               <w:sz w:val="24"/>
               <w:szCs w:val="24"/>
             </w:rPr>
-            <w:t>i</w:t>
-          </w:r>
-          <w:r>
-            <w:rPr>
-              <w:rFonts w:ascii="Arial" w:hAnsi="Arial" w:cs="Arial"/>
-              <w:b/>
-              <w:bCs/>
-              <w:sz w:val="24"/>
-              <w:szCs w:val="24"/>
-            </w:rPr>
-            <w:t xml:space="preserve">nserir </w:t>
-          </w:r>
-          <w:r>
-            <w:rPr>
-              <w:rFonts w:ascii="Arial" w:hAnsi="Arial" w:cs="Arial"/>
-              <w:b/>
-              <w:bCs/>
-              <w:sz w:val="24"/>
-              <w:szCs w:val="24"/>
-            </w:rPr>
-            <w:t>n</w:t>
-          </w:r>
-          <w:r>
-            <w:rPr>
-              <w:rFonts w:ascii="Arial" w:hAnsi="Arial" w:cs="Arial"/>
-              <w:b/>
-              <w:bCs/>
-              <w:sz w:val="24"/>
-              <w:szCs w:val="24"/>
-            </w:rPr>
-            <w:t>ome)</w:t>
-          </w:r>
-          <w:r>
-            <w:rPr>
-              <w:rFonts w:ascii="Arial" w:hAnsi="Arial" w:cs="Arial"/>
-              <w:b/>
-              <w:bCs/>
-              <w:sz w:val="24"/>
-              <w:szCs w:val="24"/>
-            </w:rPr>
-            <w:t>:</w:t>
+            <w:t>SEDENTECH:</w:t>
           </w:r>
         </w:p>
         <w:p>
@@ -777,61 +763,6 @@
               <w:szCs w:val="24"/>
             </w:rPr>
           </w:pPr>
-        </w:p>
-        <w:p>
-          <w:pPr>
-            <w:spacing w:line="276" w:lineRule="auto"/>
-            <w:jc w:val="center"/>
-            <w:rPr>
-              <w:rFonts w:ascii="Arial" w:hAnsi="Arial" w:cs="Arial"/>
-              <w:sz w:val="24"/>
-              <w:szCs w:val="24"/>
-            </w:rPr>
-          </w:pPr>
-        </w:p>
-        <w:p>
-          <w:pPr>
-            <w:spacing w:line="276" w:lineRule="auto"/>
-            <w:jc w:val="center"/>
-            <w:rPr>
-              <w:rFonts w:ascii="Arial" w:hAnsi="Arial" w:cs="Arial"/>
-              <w:sz w:val="24"/>
-              <w:szCs w:val="24"/>
-            </w:rPr>
-          </w:pPr>
-        </w:p>
-        <w:p>
-          <w:pPr>
-            <w:spacing w:line="276" w:lineRule="auto"/>
-            <w:jc w:val="center"/>
-            <w:rPr>
-              <w:rFonts w:ascii="Arial" w:hAnsi="Arial" w:cs="Arial"/>
-              <w:sz w:val="24"/>
-              <w:szCs w:val="24"/>
-            </w:rPr>
-          </w:pPr>
-        </w:p>
-        <w:p>
-          <w:pPr>
-            <w:spacing w:line="276" w:lineRule="auto"/>
-            <w:jc w:val="center"/>
-            <w:rPr>
-              <w:rFonts w:ascii="Arial" w:hAnsi="Arial" w:cs="Arial"/>
-              <w:sz w:val="24"/>
-              <w:szCs w:val="24"/>
-            </w:rPr>
-          </w:pPr>
-        </w:p>
-        <w:p>
-          <w:pPr>
-            <w:spacing w:line="276" w:lineRule="auto"/>
-            <w:jc w:val="center"/>
-            <w:rPr>
-              <w:rFonts w:ascii="Arial" w:hAnsi="Arial" w:cs="Arial"/>
-              <w:sz w:val="24"/>
-              <w:szCs w:val="24"/>
-            </w:rPr>
-          </w:pPr>
           <w:r>
             <w:rPr>
               <w:rFonts w:ascii="Arial" w:hAnsi="Arial" w:cs="Arial"/>
@@ -899,6 +830,7 @@
               <w:sz w:val="24"/>
               <w:szCs w:val="24"/>
             </w:rPr>
+            <w:lastRenderedPageBreak/>
             <w:t>SUMÁRIO</w:t>
           </w:r>
         </w:p>
@@ -1545,6 +1477,19 @@
     <w:p>
       <w:pPr>
         <w:spacing w:line="276" w:lineRule="auto"/>
+        <w:jc w:val="center"/>
+        <w:rPr>
+          <w:rFonts w:ascii="Arial" w:hAnsi="Arial" w:cs="Arial"/>
+          <w:b/>
+          <w:bCs/>
+          <w:sz w:val="24"/>
+          <w:szCs w:val="24"/>
+        </w:rPr>
+      </w:pPr>
+    </w:p>
+    <w:p>
+      <w:pPr>
+        <w:spacing w:line="276" w:lineRule="auto"/>
         <w:rPr>
           <w:rFonts w:ascii="Arial" w:hAnsi="Arial" w:cs="Arial"/>
           <w:b/>
@@ -1779,7 +1724,23 @@
           <w:sz w:val="24"/>
           <w:szCs w:val="24"/>
         </w:rPr>
-        <w:t>Os usuários serão guiados por um questionário de saúde abrangente, abordando fatores de risco específicos, como diabetes e outros problemas de saúde relevantes.</w:t>
+        <w:t>Os usuários serão guiados por um questionário</w:t>
+      </w:r>
+      <w:r>
+        <w:rPr>
+          <w:rFonts w:ascii="Arial" w:hAnsi="Arial" w:cs="Arial"/>
+          <w:sz w:val="24"/>
+          <w:szCs w:val="24"/>
+        </w:rPr>
+        <w:t xml:space="preserve"> sobre sedentarismo</w:t>
+      </w:r>
+      <w:r>
+        <w:rPr>
+          <w:rFonts w:ascii="Arial" w:hAnsi="Arial" w:cs="Arial"/>
+          <w:sz w:val="24"/>
+          <w:szCs w:val="24"/>
+        </w:rPr>
+        <w:t>, abordando fatores de risco específicos, como diabetes e outros problemas de saúde relevantes.</w:t>
       </w:r>
     </w:p>
     <w:p>
@@ -2031,7 +1992,7 @@
           <w:sz w:val="24"/>
           <w:szCs w:val="24"/>
         </w:rPr>
-        <w:t>Quando necessário, os usuários serão incentivados a compartilhar os resultados com seus profissionais de saúde, facilitando uma comunicação eficaz entre pacientes e médicos.</w:t>
+        <w:t>O nosso programa vai devolver se precisa entrar em contato com um profissional da saúde, mas isso depende do nível que consta o risco de ataque cardíaco.</w:t>
       </w:r>
     </w:p>
     <w:p>
@@ -2332,6 +2293,17 @@
     <w:p>
       <w:pPr>
         <w:spacing w:line="360" w:lineRule="auto"/>
+        <w:jc w:val="both"/>
+        <w:rPr>
+          <w:rFonts w:ascii="Arial" w:hAnsi="Arial" w:cs="Arial"/>
+          <w:sz w:val="24"/>
+          <w:szCs w:val="24"/>
+        </w:rPr>
+      </w:pPr>
+    </w:p>
+    <w:p>
+      <w:pPr>
+        <w:spacing w:line="360" w:lineRule="auto"/>
         <w:jc w:val="center"/>
         <w:rPr>
           <w:rFonts w:ascii="Arial" w:hAnsi="Arial" w:cs="Arial"/>
@@ -2964,7 +2936,27 @@
           <w:sz w:val="24"/>
           <w:szCs w:val="24"/>
         </w:rPr>
-        <w:t>Para a organização do documento:</w:t>
+        <w:t>Para a organização do documento</w:t>
+      </w:r>
+      <w:r>
+        <w:rPr>
+          <w:rFonts w:ascii="Arial" w:hAnsi="Arial" w:cs="Arial"/>
+          <w:b/>
+          <w:bCs/>
+          <w:sz w:val="24"/>
+          <w:szCs w:val="24"/>
+        </w:rPr>
+        <w:t xml:space="preserve"> de acordo com a ABNT</w:t>
+      </w:r>
+      <w:r>
+        <w:rPr>
+          <w:rFonts w:ascii="Arial" w:hAnsi="Arial" w:cs="Arial"/>
+          <w:b/>
+          <w:bCs/>
+          <w:sz w:val="24"/>
+          <w:szCs w:val="24"/>
+        </w:rPr>
+        <w:t>:</w:t>
       </w:r>
     </w:p>
     <w:p>

</xml_diff>